<commit_message>
Upload of Minutes and TASKERMAN2
</commit_message>
<xml_diff>
--- a/Minutes-Meeting-3.docx
+++ b/Minutes-Meeting-3.docx
@@ -175,6 +175,25 @@
         <w:rPr>
           <w:b/>
         </w:rPr>
+        <w:t>Last meeting Minutes:</w:t>
+      </w:r>
+    </w:p>
+    <w:p>
+      <w:r>
+        <w:t>All members have approved the minutes from previous meeting</w:t>
+      </w:r>
+    </w:p>
+    <w:p/>
+    <w:p>
+      <w:pPr>
+        <w:rPr>
+          <w:b/>
+        </w:rPr>
+      </w:pPr>
+      <w:r>
+        <w:rPr>
+          <w:b/>
+        </w:rPr>
         <w:t>Review of the points from previous meeting:</w:t>
       </w:r>
     </w:p>
@@ -277,7 +296,15 @@
         <w:t>p have confirmed for the Tasker</w:t>
       </w:r>
       <w:r>
-        <w:t>CLI to be complete.</w:t>
+        <w:t>MAN design</w:t>
+      </w:r>
+      <w:bookmarkStart w:id="0" w:name="_GoBack"/>
+      <w:bookmarkEnd w:id="0"/>
+      <w:r>
+        <w:t xml:space="preserve"> </w:t>
+      </w:r>
+      <w:r>
+        <w:t>to be complete.</w:t>
       </w:r>
     </w:p>
     <w:p/>
@@ -297,7 +324,13 @@
         <w:rPr>
           <w:b/>
         </w:rPr>
-        <w:t xml:space="preserve"> for this week:</w:t>
+        <w:t xml:space="preserve"> made for the following meeting</w:t>
+      </w:r>
+      <w:r>
+        <w:rPr>
+          <w:b/>
+        </w:rPr>
+        <w:t>:</w:t>
       </w:r>
     </w:p>
     <w:p>
@@ -376,9 +409,27 @@
       </w:r>
     </w:p>
     <w:p>
-      <w:bookmarkStart w:id="0" w:name="_GoBack"/>
-      <w:bookmarkEnd w:id="0"/>
-    </w:p>
+      <w:pPr>
+        <w:rPr>
+          <w:b/>
+        </w:rPr>
+      </w:pPr>
+    </w:p>
+    <w:p>
+      <w:pPr>
+        <w:jc w:val="center"/>
+        <w:rPr>
+          <w:b/>
+        </w:rPr>
+      </w:pPr>
+      <w:r>
+        <w:rPr>
+          <w:b/>
+        </w:rPr>
+        <w:t>Next meeting is scheduled for Thursday 22/10/15</w:t>
+      </w:r>
+    </w:p>
+    <w:p/>
     <w:p/>
     <w:p/>
     <w:sectPr>

</xml_diff>